<commit_message>
Replied to another post.
</commit_message>
<xml_diff>
--- a/week6_dir/week6_response_notes.docx
+++ b/week6_dir/week6_response_notes.docx
@@ -1,6 +1,6 @@
 
 <file path=word/document.xml><?xml version="1.0" encoding="utf-8"?>
-<w:document xmlns:wpc="http://schemas.microsoft.com/office/word/2010/wordprocessingCanvas" xmlns:mo="http://schemas.microsoft.com/office/mac/office/2008/main" xmlns:mc="http://schemas.openxmlformats.org/markup-compatibility/2006" xmlns:mv="urn:schemas-microsoft-com:mac:vml" xmlns:o="urn:schemas-microsoft-com:office:office" xmlns:r="http://schemas.openxmlformats.org/officeDocument/2006/relationships" xmlns:m="http://schemas.openxmlformats.org/officeDocument/2006/math" xmlns:v="urn:schemas-microsoft-com:vml" xmlns:wp14="http://schemas.microsoft.com/office/word/2010/wordprocessingDrawing" xmlns:wp="http://schemas.openxmlformats.org/drawingml/2006/wordprocessingDrawing" xmlns:w10="urn:schemas-microsoft-com:office:word" xmlns:w="http://schemas.openxmlformats.org/wordprocessingml/2006/main" xmlns:w14="http://schemas.microsoft.com/office/word/2010/wordml" xmlns:wpg="http://schemas.microsoft.com/office/word/2010/wordprocessingGroup" xmlns:wpi="http://schemas.microsoft.com/office/word/2010/wordprocessingInk" xmlns:wne="http://schemas.microsoft.com/office/word/2006/wordml" xmlns:wps="http://schemas.microsoft.com/office/word/2010/wordprocessingShape" mc:Ignorable="w14 wp14">
+<w:document xmlns:ve="http://schemas.openxmlformats.org/markup-compatibility/2006" xmlns:o="urn:schemas-microsoft-com:office:office" xmlns:r="http://schemas.openxmlformats.org/officeDocument/2006/relationships" xmlns:m="http://schemas.openxmlformats.org/officeDocument/2006/math" xmlns:v="urn:schemas-microsoft-com:vml" xmlns:wp="http://schemas.openxmlformats.org/drawingml/2006/wordprocessingDrawing" xmlns:w10="urn:schemas-microsoft-com:office:word" xmlns:w="http://schemas.openxmlformats.org/wordprocessingml/2006/main" xmlns:wne="http://schemas.microsoft.com/office/word/2006/wordml">
   <w:body>
     <w:p>
       <w:r>
@@ -61,6 +61,115 @@
     <w:p>
       <w:r>
         <w:t>Emanuel</w:t>
+      </w:r>
+    </w:p>
+    <w:p/>
+    <w:p/>
+    <w:p>
+      <w:r>
+        <w:t>Hi Zubair,</w:t>
+      </w:r>
+    </w:p>
+    <w:p/>
+    <w:p>
+      <w:r>
+        <w:t xml:space="preserve">Thank you for reading and your reply. </w:t>
+      </w:r>
+      <w:r>
+        <w:t xml:space="preserve">I fully agree with you that the decision to outsource is largely dependent on the organization itself. </w:t>
+      </w:r>
+      <w:r>
+        <w:t xml:space="preserve">It sounds like in the first situation that you described, it would have been ideal for them to just build the system in-house. </w:t>
+      </w:r>
+      <w:r>
+        <w:t xml:space="preserve">I’m actually a bit surprised that a large technology company chose to </w:t>
+      </w:r>
+      <w:r>
+        <w:t>go the out</w:t>
+      </w:r>
+      <w:r>
+        <w:t>sourcing route instead of jus</w:t>
+      </w:r>
+      <w:r>
+        <w:t>t doing it in-house themselves.</w:t>
+      </w:r>
+    </w:p>
+    <w:p/>
+    <w:p>
+      <w:r>
+        <w:t xml:space="preserve">The company I work for would never go the outsourcing route since we sell products that are predominantly based on trade secrets. </w:t>
+      </w:r>
+      <w:r>
+        <w:t>One of our biggest</w:t>
+      </w:r>
+      <w:r>
+        <w:t xml:space="preserve"> products </w:t>
+      </w:r>
+      <w:r>
+        <w:t>is consumable molecular probes</w:t>
+      </w:r>
+      <w:r>
+        <w:t xml:space="preserve"> that used for detecting specific DNA fragments. </w:t>
+      </w:r>
+      <w:r>
+        <w:t xml:space="preserve">We have more than 8 million of these in our database systems, and when customers order them, they are immediately manufactured (only taking an hour), and then shipped. However, we do not disclose the exact formulation of them. </w:t>
+      </w:r>
+      <w:r>
+        <w:t xml:space="preserve">If we were to ever contract out our website to another vendor, we would risk these formulations getting out into the public sphere. Considering that the revenue for </w:t>
+      </w:r>
+      <w:r>
+        <w:t xml:space="preserve">our consumables </w:t>
+      </w:r>
+      <w:r>
+        <w:lastRenderedPageBreak/>
+        <w:t>is billions of dollars a year, it would make very little sense to not develop and maintain our website in-house (Life Technologies, 2014)</w:t>
+      </w:r>
+      <w:r>
+        <w:t xml:space="preserve">. However, for a non-profit organization that takes donations through its website, it would probably make more sense to outsource. </w:t>
+      </w:r>
+      <w:r>
+        <w:t xml:space="preserve">While true that it may choose to record the information of its donors (e.g., name, contact information, credit card), </w:t>
+      </w:r>
+      <w:r>
+        <w:t xml:space="preserve">I think the risk is minimal </w:t>
+      </w:r>
+      <w:r>
+        <w:t>as long as the outside vendor does not have a bad reputation for security breaches</w:t>
+      </w:r>
+      <w:r>
+        <w:t>.</w:t>
+      </w:r>
+    </w:p>
+    <w:p/>
+    <w:p>
+      <w:r>
+        <w:t>Reference:</w:t>
+      </w:r>
+    </w:p>
+    <w:p/>
+    <w:p>
+      <w:r>
+        <w:t xml:space="preserve">Life Technologies (2014) </w:t>
+      </w:r>
+      <w:r>
+        <w:t>Life Technologies Announces Fourth Quarter and Fiscal 2012 Results</w:t>
+      </w:r>
+      <w:r>
+        <w:t xml:space="preserve"> [Online]. Available from: </w:t>
+      </w:r>
+      <w:hyperlink r:id="rId4" w:history="1">
+        <w:r>
+          <w:rPr>
+            <w:rStyle w:val="Hyperlink"/>
+          </w:rPr>
+          <w:t>http://www.lifetechnologies.com/us/en/home/about-us/news-gallery/press-releases/2013/Life-Technologies-Announces-Fourth-Quarter-Fiscal-2012-Results.html</w:t>
+        </w:r>
+      </w:hyperlink>
+      <w:r>
+        <w:t xml:space="preserve"> (Accessed: 23 June 2014)</w:t>
+      </w:r>
+      <w:r>
+        <w:t xml:space="preserve"> </w:t>
       </w:r>
     </w:p>
     <w:sectPr>
@@ -74,7 +183,7 @@
 </file>
 
 <file path=word/styles.xml><?xml version="1.0" encoding="utf-8"?>
-<w:styles xmlns:mc="http://schemas.openxmlformats.org/markup-compatibility/2006" xmlns:r="http://schemas.openxmlformats.org/officeDocument/2006/relationships" xmlns:w="http://schemas.openxmlformats.org/wordprocessingml/2006/main" xmlns:w14="http://schemas.microsoft.com/office/word/2010/wordml" mc:Ignorable="w14">
+<w:styles xmlns:r="http://schemas.openxmlformats.org/officeDocument/2006/relationships" xmlns:w="http://schemas.openxmlformats.org/wordprocessingml/2006/main">
   <w:docDefaults>
     <w:rPrDefault>
       <w:rPr>
@@ -86,7 +195,7 @@
     </w:rPrDefault>
     <w:pPrDefault/>
   </w:docDefaults>
-  <w:latentStyles w:defLockedState="0" w:defUIPriority="99" w:defSemiHidden="1" w:defUnhideWhenUsed="1" w:defQFormat="0" w:count="276">
+  <w:latentStyles w:defLockedState="0" w:defUIPriority="99" w:defSemiHidden="1" w:defUnhideWhenUsed="1" w:defQFormat="0" w:count="267">
     <w:lsdException w:name="Normal" w:semiHidden="0" w:uiPriority="0" w:unhideWhenUsed="0" w:qFormat="1"/>
     <w:lsdException w:name="heading 1" w:semiHidden="0" w:uiPriority="9" w:unhideWhenUsed="0" w:qFormat="1"/>
     <w:lsdException w:name="heading 2" w:uiPriority="9" w:qFormat="1"/>
@@ -228,11 +337,11 @@
   <w:style w:type="paragraph" w:default="1" w:styleId="Normal">
     <w:name w:val="Normal"/>
     <w:qFormat/>
+    <w:rsid w:val="00167D7D"/>
   </w:style>
   <w:style w:type="character" w:default="1" w:styleId="DefaultParagraphFont">
     <w:name w:val="Default Paragraph Font"/>
     <w:uiPriority w:val="1"/>
-    <w:semiHidden/>
     <w:unhideWhenUsed/>
   </w:style>
   <w:style w:type="table" w:default="1" w:styleId="TableNormal">
@@ -240,6 +349,7 @@
     <w:uiPriority w:val="99"/>
     <w:semiHidden/>
     <w:unhideWhenUsed/>
+    <w:qFormat/>
     <w:tblPr>
       <w:tblInd w:w="0" w:type="dxa"/>
       <w:tblCellMar>
@@ -255,6 +365,17 @@
     <w:uiPriority w:val="99"/>
     <w:semiHidden/>
     <w:unhideWhenUsed/>
+  </w:style>
+  <w:style w:type="character" w:styleId="Hyperlink">
+    <w:name w:val="Hyperlink"/>
+    <w:basedOn w:val="DefaultParagraphFont"/>
+    <w:uiPriority w:val="99"/>
+    <w:unhideWhenUsed/>
+    <w:rsid w:val="00D15C24"/>
+    <w:rPr>
+      <w:color w:val="0000FF" w:themeColor="hyperlink"/>
+      <w:u w:val="single"/>
+    </w:rPr>
   </w:style>
 </w:styles>
 </file>

</xml_diff>

<commit_message>
Responded to 3rd post in DQ1
Still need to make at least one more in DQ2
</commit_message>
<xml_diff>
--- a/week6_dir/week6_response_notes.docx
+++ b/week6_dir/week6_response_notes.docx
@@ -1,6 +1,6 @@
 
 <file path=word/document.xml><?xml version="1.0" encoding="utf-8"?>
-<w:document xmlns:wpc="http://schemas.microsoft.com/office/word/2010/wordprocessingCanvas" xmlns:mo="http://schemas.microsoft.com/office/mac/office/2008/main" xmlns:mc="http://schemas.openxmlformats.org/markup-compatibility/2006" xmlns:mv="urn:schemas-microsoft-com:mac:vml" xmlns:o="urn:schemas-microsoft-com:office:office" xmlns:r="http://schemas.openxmlformats.org/officeDocument/2006/relationships" xmlns:m="http://schemas.openxmlformats.org/officeDocument/2006/math" xmlns:v="urn:schemas-microsoft-com:vml" xmlns:wp14="http://schemas.microsoft.com/office/word/2010/wordprocessingDrawing" xmlns:wp="http://schemas.openxmlformats.org/drawingml/2006/wordprocessingDrawing" xmlns:w10="urn:schemas-microsoft-com:office:word" xmlns:w="http://schemas.openxmlformats.org/wordprocessingml/2006/main" xmlns:w14="http://schemas.microsoft.com/office/word/2010/wordml" xmlns:wpg="http://schemas.microsoft.com/office/word/2010/wordprocessingGroup" xmlns:wpi="http://schemas.microsoft.com/office/word/2010/wordprocessingInk" xmlns:wne="http://schemas.microsoft.com/office/word/2006/wordml" xmlns:wps="http://schemas.microsoft.com/office/word/2010/wordprocessingShape" mc:Ignorable="w14 wp14">
+<w:document xmlns:ve="http://schemas.openxmlformats.org/markup-compatibility/2006" xmlns:o="urn:schemas-microsoft-com:office:office" xmlns:r="http://schemas.openxmlformats.org/officeDocument/2006/relationships" xmlns:m="http://schemas.openxmlformats.org/officeDocument/2006/math" xmlns:v="urn:schemas-microsoft-com:vml" xmlns:wp="http://schemas.openxmlformats.org/drawingml/2006/wordprocessingDrawing" xmlns:w10="urn:schemas-microsoft-com:office:word" xmlns:w="http://schemas.openxmlformats.org/wordprocessingml/2006/main" xmlns:wne="http://schemas.microsoft.com/office/word/2006/wordml">
   <w:body>
     <w:p>
       <w:r>
@@ -155,7 +155,7 @@
       <w:r>
         <w:t xml:space="preserve"> [Online]. Available from: </w:t>
       </w:r>
-      <w:hyperlink r:id="rId5" w:history="1">
+      <w:hyperlink r:id="rId4" w:history="1">
         <w:r>
           <w:rPr>
             <w:rStyle w:val="Hyperlink"/>
@@ -338,10 +338,7 @@
     <w:p/>
     <w:p>
       <w:r>
-        <w:t>$ perl -e '$string="foo</w:t>
-      </w:r>
-      <w:r>
-        <w:t>a\n"; ++$string; ++ $string; print "$string\n";'</w:t>
+        <w:t>$ perl -e '$string="fooa\n"; ++$string; ++ $string; print "$string\n";'</w:t>
       </w:r>
     </w:p>
     <w:p>
@@ -383,6 +380,117 @@
       </w:r>
     </w:p>
     <w:p/>
+    <w:p/>
+    <w:p>
+      <w:r>
+        <w:t>“</w:t>
+      </w:r>
+      <w:r>
+        <w:t>In my company this is a serious issue as most if not all of the legacy systems were developed by one vendor which dates back 14 to 15 years ago.</w:t>
+      </w:r>
+      <w:r>
+        <w:t>”</w:t>
+      </w:r>
+    </w:p>
+    <w:p/>
+    <w:p>
+      <w:r>
+        <w:t xml:space="preserve">Hi </w:t>
+      </w:r>
+      <w:r>
+        <w:t>Nadia</w:t>
+      </w:r>
+      <w:r>
+        <w:t>,</w:t>
+      </w:r>
+    </w:p>
+    <w:p/>
+    <w:p>
+      <w:r>
+        <w:t xml:space="preserve">You bring up an important issue regarding legacy systems and their maintenance. </w:t>
+      </w:r>
+      <w:r>
+        <w:t xml:space="preserve">Where I work, I sometimes am given the task of fixing legacy code developed not by outside vendors, but in-house. Some of this code is more than 10 years old, and is always a major pain to fix. </w:t>
+      </w:r>
+      <w:r>
+        <w:t xml:space="preserve">The Agile community has a term they have colorfully named a project’s “truck factor”, which measures </w:t>
+      </w:r>
+      <w:r>
+        <w:t>“The number of people on your team who have to be hit with a truck before the project is in serious trouble”</w:t>
+      </w:r>
+      <w:r>
+        <w:t xml:space="preserve"> (Bowler, 2005).</w:t>
+      </w:r>
+      <w:r>
+        <w:t xml:space="preserve"> So what it essentially means is that the lower the number, the </w:t>
+      </w:r>
+      <w:r>
+        <w:t xml:space="preserve">worse the risk is to a project. Perhaps this issue could be brought up when seeking an </w:t>
+      </w:r>
+      <w:r>
+        <w:lastRenderedPageBreak/>
+        <w:t>outside vendor.</w:t>
+      </w:r>
+      <w:r>
+        <w:t xml:space="preserve"> If the vendor has a business environment that requires everything be documented</w:t>
+      </w:r>
+      <w:r>
+        <w:t xml:space="preserve">, then employee turnover has less of an impact. Thus, the truck factor of each project is likely to be high. </w:t>
+      </w:r>
+      <w:r>
+        <w:t>I think a good indicator is to see what certifications the vendor holds (e.g., ISO, CMMI).</w:t>
+      </w:r>
+      <w:r>
+        <w:t xml:space="preserve"> Vendors that have been certified by these bodies usually have strict documentation standards in place. Therefore, years down the road, their help can be sought out on old projects.</w:t>
+      </w:r>
+    </w:p>
+    <w:p/>
+    <w:p>
+      <w:r>
+        <w:t>Regards,</w:t>
+      </w:r>
+    </w:p>
+    <w:p/>
+    <w:p>
+      <w:r>
+        <w:t>Emanuel</w:t>
+      </w:r>
+      <w:r>
+        <w:t xml:space="preserve"> </w:t>
+      </w:r>
+    </w:p>
+    <w:p/>
+    <w:p>
+      <w:r>
+        <w:t>References:</w:t>
+      </w:r>
+    </w:p>
+    <w:p/>
+    <w:p>
+      <w:r>
+        <w:t xml:space="preserve">Bowler, M. (2005) </w:t>
+      </w:r>
+      <w:r>
+        <w:rPr>
+          <w:i/>
+        </w:rPr>
+        <w:t xml:space="preserve">Truck Factor </w:t>
+      </w:r>
+      <w:r>
+        <w:t xml:space="preserve">[Online]. Available from: </w:t>
+      </w:r>
+      <w:hyperlink r:id="rId5" w:history="1">
+        <w:r>
+          <w:rPr>
+            <w:rStyle w:val="Hyperlink"/>
+          </w:rPr>
+          <w:t>http://www.agileadvice.com/2005/05/15/agilemanagement/truck-factor/</w:t>
+        </w:r>
+      </w:hyperlink>
+      <w:r>
+        <w:t xml:space="preserve"> (Accessed: 25 June 2014)</w:t>
+      </w:r>
+    </w:p>
     <w:sectPr>
       <w:pgSz w:w="12240" w:h="15840"/>
       <w:pgMar w:top="1440" w:right="1800" w:bottom="1440" w:left="1800" w:header="720" w:footer="720" w:gutter="0"/>
@@ -394,7 +502,7 @@
 </file>
 
 <file path=word/styles.xml><?xml version="1.0" encoding="utf-8"?>
-<w:styles xmlns:mc="http://schemas.openxmlformats.org/markup-compatibility/2006" xmlns:r="http://schemas.openxmlformats.org/officeDocument/2006/relationships" xmlns:w="http://schemas.openxmlformats.org/wordprocessingml/2006/main" xmlns:w14="http://schemas.microsoft.com/office/word/2010/wordml" mc:Ignorable="w14">
+<w:styles xmlns:r="http://schemas.openxmlformats.org/officeDocument/2006/relationships" xmlns:w="http://schemas.openxmlformats.org/wordprocessingml/2006/main">
   <w:docDefaults>
     <w:rPrDefault>
       <w:rPr>
@@ -406,7 +514,7 @@
     </w:rPrDefault>
     <w:pPrDefault/>
   </w:docDefaults>
-  <w:latentStyles w:defLockedState="0" w:defUIPriority="99" w:defSemiHidden="1" w:defUnhideWhenUsed="1" w:defQFormat="0" w:count="276">
+  <w:latentStyles w:defLockedState="0" w:defUIPriority="99" w:defSemiHidden="1" w:defUnhideWhenUsed="1" w:defQFormat="0" w:count="267">
     <w:lsdException w:name="Normal" w:semiHidden="0" w:uiPriority="0" w:unhideWhenUsed="0" w:qFormat="1"/>
     <w:lsdException w:name="heading 1" w:semiHidden="0" w:uiPriority="9" w:unhideWhenUsed="0" w:qFormat="1"/>
     <w:lsdException w:name="heading 2" w:uiPriority="9" w:qFormat="1"/>
@@ -561,6 +669,7 @@
     <w:uiPriority w:val="99"/>
     <w:semiHidden/>
     <w:unhideWhenUsed/>
+    <w:qFormat/>
     <w:tblPr>
       <w:tblInd w:w="0" w:type="dxa"/>
       <w:tblCellMar>

</xml_diff>

<commit_message>
Made 3rd reply in week 6 DQ2
</commit_message>
<xml_diff>
--- a/week6_dir/week6_response_notes.docx
+++ b/week6_dir/week6_response_notes.docx
@@ -485,6 +485,135 @@
             <w:rStyle w:val="Hyperlink"/>
           </w:rPr>
           <w:t>http://www.agileadvice.com/2005/05/15/agilemanagement/truck-factor/</w:t>
+        </w:r>
+      </w:hyperlink>
+      <w:r>
+        <w:t xml:space="preserve"> (Accessed: 25 June 2014)</w:t>
+      </w:r>
+    </w:p>
+    <w:p/>
+    <w:p/>
+    <w:p>
+      <w:r>
+        <w:t>Hi Ala and Remigius,</w:t>
+      </w:r>
+    </w:p>
+    <w:p/>
+    <w:p>
+      <w:r>
+        <w:t xml:space="preserve">Please allow me to join this interesting discussion. </w:t>
+      </w:r>
+      <w:r>
+        <w:t xml:space="preserve">I agree with Ala that open source projects probably will not be influenced directly by governments. </w:t>
+      </w:r>
+      <w:r>
+        <w:t xml:space="preserve">The keyword here though is “directly”. </w:t>
+      </w:r>
+      <w:r>
+        <w:t>I think thought, that the government or any other body can have an influence on how an open source project develops. For example, Linus Torvalds, who still maintains the Linux Kernel, actually “banned</w:t>
+      </w:r>
+      <w:r>
+        <w:t>” one of the software engineers who was a major contributor of a framework he does not like (Gold, 2014).</w:t>
+      </w:r>
+      <w:r>
+        <w:t xml:space="preserve"> Torvalds did cite though, that the reason for the banning was the software engineer’s coding mistakes. However, the fact that Torvalds has such as major influence on the Linux Kernel, makes it susceptible to influence if an organization through enough money at him.</w:t>
+      </w:r>
+    </w:p>
+    <w:p/>
+    <w:p>
+      <w:r>
+        <w:t xml:space="preserve">Another open-source example I see that is susceptible to influence is OpenJDK, which is the “open source implantation of the Java Platform” (OpenJDK, 2014). </w:t>
+      </w:r>
+      <w:r>
+        <w:t>Since the Java programming language is under control of Oracle, it stands to reason that they would have a large influence on its development.</w:t>
+      </w:r>
+      <w:r>
+        <w:t xml:space="preserve"> This does make me sometimes wonder if proprietary systems are better. First of all, there is no pretense of it being an open system. Second of all, being an avid free-market proponent, proprietary systems are not immune from market forces. If they are not as good as their competitors, they ultimately die off.</w:t>
+      </w:r>
+      <w:r>
+        <w:t xml:space="preserve"> Third, development may go much faster because they are not dictated by a supposedly “democratic”</w:t>
+      </w:r>
+      <w:r>
+        <w:t xml:space="preserve"> process such as PHP RFC.</w:t>
+      </w:r>
+    </w:p>
+    <w:p/>
+    <w:p>
+      <w:r>
+        <w:t>Regards,</w:t>
+      </w:r>
+    </w:p>
+    <w:p/>
+    <w:p>
+      <w:r>
+        <w:t>Emanuel</w:t>
+      </w:r>
+    </w:p>
+    <w:p/>
+    <w:p>
+      <w:r>
+        <w:lastRenderedPageBreak/>
+        <w:t>References:</w:t>
+      </w:r>
+    </w:p>
+    <w:p/>
+    <w:p>
+      <w:r>
+        <w:t>Gold, J. (2014) ‘</w:t>
+      </w:r>
+      <w:r>
+        <w:t>Linus Torvalds suspends key Linux developer</w:t>
+      </w:r>
+      <w:r>
+        <w:t xml:space="preserve">’, </w:t>
+      </w:r>
+      <w:r>
+        <w:rPr>
+          <w:i/>
+        </w:rPr>
+        <w:t xml:space="preserve">Network World </w:t>
+      </w:r>
+      <w:r>
+        <w:t xml:space="preserve">[Online]. Available from: </w:t>
+      </w:r>
+      <w:hyperlink r:id="rId6" w:history="1">
+        <w:r>
+          <w:rPr>
+            <w:rStyle w:val="Hyperlink"/>
+          </w:rPr>
+          <w:t>http://www.networkworld.com/article/2175826/software/linus-torvalds-suspends-key-linux-developer.html</w:t>
+        </w:r>
+      </w:hyperlink>
+      <w:r>
+        <w:t xml:space="preserve"> (Accessed: </w:t>
+      </w:r>
+      <w:r>
+        <w:t>25 June 2010</w:t>
+      </w:r>
+      <w:r>
+        <w:t>)</w:t>
+      </w:r>
+    </w:p>
+    <w:p/>
+    <w:p>
+      <w:r>
+        <w:t xml:space="preserve">OpenJDK (2010) </w:t>
+      </w:r>
+      <w:r>
+        <w:rPr>
+          <w:i/>
+        </w:rPr>
+        <w:t xml:space="preserve">OpenJDK FAQ </w:t>
+      </w:r>
+      <w:r>
+        <w:t xml:space="preserve">[Online]. Available from: </w:t>
+      </w:r>
+      <w:hyperlink r:id="rId7" w:history="1">
+        <w:r>
+          <w:rPr>
+            <w:rStyle w:val="Hyperlink"/>
+          </w:rPr>
+          <w:t>http://openjdk.java.net/faq/</w:t>
         </w:r>
       </w:hyperlink>
       <w:r>

</xml_diff>